<commit_message>
updated azure devops docs
</commit_message>
<xml_diff>
--- a/Azzure,AKS,Azure Devops/Azure Devops.docx
+++ b/Azzure,AKS,Azure Devops/Azure Devops.docx
@@ -512,15 +512,7 @@
         </w:tabs>
       </w:pPr>
       <w:r>
-        <w:t xml:space="preserve">Azure Key Vault enables developers to securely store and manage secrets such as API keys, </w:t>
-      </w:r>
-      <w:proofErr w:type="gramStart"/>
-      <w:r>
-        <w:t>credentials</w:t>
-      </w:r>
-      <w:proofErr w:type="gramEnd"/>
-      <w:r>
-        <w:t xml:space="preserve"> or certificates. Azure Key Vault service supports two types of containers: vaults and managed HSM (hardware security module) pools. Vaults support storing software and HSM-backed keys, secrets, and certificates, while managed HSM pools only support HSM-backed keys.</w:t>
+        <w:t>Azure Key Vault enables developers to securely store and manage secrets such as API keys, credentials or certificates. Azure Key Vault service supports two types of containers: vaults and managed HSM (hardware security module) pools. Vaults support storing software and HSM-backed keys, secrets, and certificates, while managed HSM pools only support HSM-backed keys.</w:t>
       </w:r>
     </w:p>
     <w:p>
@@ -539,13 +531,8 @@
           <w:tab w:val="left" w:pos="2390"/>
         </w:tabs>
       </w:pPr>
-      <w:proofErr w:type="spellStart"/>
-      <w:r>
-        <w:t>Goto</w:t>
-      </w:r>
-      <w:proofErr w:type="spellEnd"/>
-      <w:r>
-        <w:t xml:space="preserve"> key-</w:t>
+      <w:r>
+        <w:t>Goto key-</w:t>
       </w:r>
       <w:proofErr w:type="spellStart"/>
       <w:r>
@@ -1302,10 +1289,7 @@
         </w:tabs>
       </w:pPr>
       <w:r>
-        <w:t>Replace token</w:t>
-      </w:r>
-      <w:r>
-        <w:t xml:space="preserve">—optional </w:t>
+        <w:t xml:space="preserve">Replace token—optional </w:t>
       </w:r>
     </w:p>
     <w:p>
@@ -1564,62 +1548,1269 @@
           <w:tab w:val="left" w:pos="2390"/>
         </w:tabs>
       </w:pPr>
-    </w:p>
-    <w:p>
-      <w:pPr>
-        <w:tabs>
-          <w:tab w:val="left" w:pos="2390"/>
-        </w:tabs>
-      </w:pPr>
-    </w:p>
-    <w:p>
-      <w:pPr>
-        <w:tabs>
-          <w:tab w:val="left" w:pos="2390"/>
-        </w:tabs>
-      </w:pPr>
-    </w:p>
-    <w:p>
-      <w:pPr>
-        <w:tabs>
-          <w:tab w:val="left" w:pos="2390"/>
-        </w:tabs>
-      </w:pPr>
-    </w:p>
-    <w:p>
-      <w:pPr>
-        <w:tabs>
-          <w:tab w:val="left" w:pos="2390"/>
-        </w:tabs>
-      </w:pPr>
-    </w:p>
-    <w:p>
-      <w:pPr>
-        <w:tabs>
-          <w:tab w:val="left" w:pos="2390"/>
-        </w:tabs>
-      </w:pPr>
-    </w:p>
-    <w:p>
-      <w:pPr>
-        <w:tabs>
-          <w:tab w:val="left" w:pos="2390"/>
-        </w:tabs>
-      </w:pPr>
-    </w:p>
-    <w:p>
-      <w:pPr>
-        <w:tabs>
-          <w:tab w:val="left" w:pos="2390"/>
-        </w:tabs>
-      </w:pPr>
-    </w:p>
-    <w:p>
-      <w:pPr>
-        <w:tabs>
-          <w:tab w:val="left" w:pos="2390"/>
-        </w:tabs>
-      </w:pPr>
+      <w:r>
+        <w:t>24-06-2023:</w:t>
+      </w:r>
+    </w:p>
+    <w:p>
+      <w:pPr>
+        <w:tabs>
+          <w:tab w:val="left" w:pos="2390"/>
+        </w:tabs>
+      </w:pPr>
+      <w:r>
+        <w:t>Key vault created in portal then create secretes</w:t>
+      </w:r>
+    </w:p>
+    <w:p>
+      <w:pPr>
+        <w:tabs>
+          <w:tab w:val="left" w:pos="2390"/>
+        </w:tabs>
+      </w:pPr>
+      <w:r>
+        <w:rPr>
+          <w:noProof/>
+        </w:rPr>
+        <w:drawing>
+          <wp:inline distT="0" distB="0" distL="0" distR="0" wp14:anchorId="1FBBDA36" wp14:editId="07641E91">
+            <wp:extent cx="5731510" cy="3348355"/>
+            <wp:effectExtent l="0" t="0" r="2540" b="4445"/>
+            <wp:docPr id="65192565" name="Picture 1"/>
+            <wp:cNvGraphicFramePr>
+              <a:graphicFrameLocks xmlns:a="http://schemas.openxmlformats.org/drawingml/2006/main" noChangeAspect="1"/>
+            </wp:cNvGraphicFramePr>
+            <a:graphic xmlns:a="http://schemas.openxmlformats.org/drawingml/2006/main">
+              <a:graphicData uri="http://schemas.openxmlformats.org/drawingml/2006/picture">
+                <pic:pic xmlns:pic="http://schemas.openxmlformats.org/drawingml/2006/picture">
+                  <pic:nvPicPr>
+                    <pic:cNvPr id="65192565" name=""/>
+                    <pic:cNvPicPr/>
+                  </pic:nvPicPr>
+                  <pic:blipFill>
+                    <a:blip r:embed="rId7"/>
+                    <a:stretch>
+                      <a:fillRect/>
+                    </a:stretch>
+                  </pic:blipFill>
+                  <pic:spPr>
+                    <a:xfrm>
+                      <a:off x="0" y="0"/>
+                      <a:ext cx="5731510" cy="3348355"/>
+                    </a:xfrm>
+                    <a:prstGeom prst="rect">
+                      <a:avLst/>
+                    </a:prstGeom>
+                  </pic:spPr>
+                </pic:pic>
+              </a:graphicData>
+            </a:graphic>
+          </wp:inline>
+        </w:drawing>
+      </w:r>
+    </w:p>
+    <w:p>
+      <w:pPr>
+        <w:tabs>
+          <w:tab w:val="left" w:pos="2390"/>
+        </w:tabs>
+      </w:pPr>
+    </w:p>
+    <w:p>
+      <w:pPr>
+        <w:tabs>
+          <w:tab w:val="left" w:pos="2390"/>
+        </w:tabs>
+      </w:pPr>
+      <w:r>
+        <w:rPr>
+          <w:noProof/>
+        </w:rPr>
+        <w:lastRenderedPageBreak/>
+        <w:drawing>
+          <wp:inline distT="0" distB="0" distL="0" distR="0" wp14:anchorId="06B8995D" wp14:editId="6A86DEA4">
+            <wp:extent cx="5731510" cy="2983865"/>
+            <wp:effectExtent l="0" t="0" r="2540" b="6985"/>
+            <wp:docPr id="1477488512" name="Picture 1"/>
+            <wp:cNvGraphicFramePr>
+              <a:graphicFrameLocks xmlns:a="http://schemas.openxmlformats.org/drawingml/2006/main" noChangeAspect="1"/>
+            </wp:cNvGraphicFramePr>
+            <a:graphic xmlns:a="http://schemas.openxmlformats.org/drawingml/2006/main">
+              <a:graphicData uri="http://schemas.openxmlformats.org/drawingml/2006/picture">
+                <pic:pic xmlns:pic="http://schemas.openxmlformats.org/drawingml/2006/picture">
+                  <pic:nvPicPr>
+                    <pic:cNvPr id="1477488512" name=""/>
+                    <pic:cNvPicPr/>
+                  </pic:nvPicPr>
+                  <pic:blipFill>
+                    <a:blip r:embed="rId8"/>
+                    <a:stretch>
+                      <a:fillRect/>
+                    </a:stretch>
+                  </pic:blipFill>
+                  <pic:spPr>
+                    <a:xfrm>
+                      <a:off x="0" y="0"/>
+                      <a:ext cx="5731510" cy="2983865"/>
+                    </a:xfrm>
+                    <a:prstGeom prst="rect">
+                      <a:avLst/>
+                    </a:prstGeom>
+                  </pic:spPr>
+                </pic:pic>
+              </a:graphicData>
+            </a:graphic>
+          </wp:inline>
+        </w:drawing>
+      </w:r>
+    </w:p>
+    <w:p>
+      <w:pPr>
+        <w:tabs>
+          <w:tab w:val="left" w:pos="2390"/>
+        </w:tabs>
+      </w:pPr>
+    </w:p>
+    <w:p>
+      <w:pPr>
+        <w:tabs>
+          <w:tab w:val="left" w:pos="2390"/>
+        </w:tabs>
+      </w:pPr>
+    </w:p>
+    <w:p>
+      <w:pPr>
+        <w:tabs>
+          <w:tab w:val="left" w:pos="2390"/>
+        </w:tabs>
+      </w:pPr>
+    </w:p>
+    <w:p>
+      <w:pPr>
+        <w:tabs>
+          <w:tab w:val="left" w:pos="2390"/>
+        </w:tabs>
+      </w:pPr>
+    </w:p>
+    <w:p>
+      <w:pPr>
+        <w:tabs>
+          <w:tab w:val="left" w:pos="2390"/>
+        </w:tabs>
+      </w:pPr>
+      <w:r>
+        <w:t xml:space="preserve">From here to accessing to azure </w:t>
+      </w:r>
+      <w:proofErr w:type="spellStart"/>
+      <w:r>
+        <w:t>devops</w:t>
+      </w:r>
+      <w:proofErr w:type="spellEnd"/>
+      <w:r>
+        <w:t xml:space="preserve"> in pipeline expose and secure secrets </w:t>
+      </w:r>
+    </w:p>
+    <w:p>
+      <w:pPr>
+        <w:tabs>
+          <w:tab w:val="left" w:pos="2390"/>
+        </w:tabs>
+      </w:pPr>
+    </w:p>
+    <w:p>
+      <w:pPr>
+        <w:tabs>
+          <w:tab w:val="left" w:pos="2390"/>
+        </w:tabs>
+      </w:pPr>
+      <w:r>
+        <w:t xml:space="preserve">Then will give access to </w:t>
+      </w:r>
+      <w:proofErr w:type="spellStart"/>
+      <w:r>
+        <w:t>azuredevops</w:t>
+      </w:r>
+      <w:proofErr w:type="spellEnd"/>
+      <w:r>
+        <w:t>—</w:t>
+      </w:r>
+      <w:proofErr w:type="spellStart"/>
+      <w:r>
+        <w:t>goto</w:t>
+      </w:r>
+      <w:proofErr w:type="spellEnd"/>
+      <w:r>
+        <w:t xml:space="preserve"> access polices </w:t>
+      </w:r>
+    </w:p>
+    <w:p>
+      <w:pPr>
+        <w:tabs>
+          <w:tab w:val="left" w:pos="2390"/>
+        </w:tabs>
+      </w:pPr>
+    </w:p>
+    <w:p>
+      <w:pPr>
+        <w:tabs>
+          <w:tab w:val="left" w:pos="2390"/>
+        </w:tabs>
+      </w:pPr>
+      <w:r>
+        <w:t xml:space="preserve">Manage identity </w:t>
+      </w:r>
+    </w:p>
+    <w:p>
+      <w:pPr>
+        <w:tabs>
+          <w:tab w:val="left" w:pos="2390"/>
+        </w:tabs>
+      </w:pPr>
+      <w:r>
+        <w:t xml:space="preserve">Service principal </w:t>
+      </w:r>
+    </w:p>
+    <w:p>
+      <w:pPr>
+        <w:tabs>
+          <w:tab w:val="left" w:pos="2390"/>
+        </w:tabs>
+      </w:pPr>
+    </w:p>
+    <w:p>
+      <w:pPr>
+        <w:tabs>
+          <w:tab w:val="left" w:pos="2390"/>
+        </w:tabs>
+      </w:pPr>
+      <w:r>
+        <w:rPr>
+          <w:noProof/>
+        </w:rPr>
+        <w:drawing>
+          <wp:inline distT="0" distB="0" distL="0" distR="0" wp14:anchorId="372F433A" wp14:editId="7BBFF662">
+            <wp:extent cx="3232150" cy="1818040"/>
+            <wp:effectExtent l="0" t="0" r="6350" b="0"/>
+            <wp:docPr id="287832660" name="Picture 1"/>
+            <wp:cNvGraphicFramePr>
+              <a:graphicFrameLocks xmlns:a="http://schemas.openxmlformats.org/drawingml/2006/main" noChangeAspect="1"/>
+            </wp:cNvGraphicFramePr>
+            <a:graphic xmlns:a="http://schemas.openxmlformats.org/drawingml/2006/main">
+              <a:graphicData uri="http://schemas.openxmlformats.org/drawingml/2006/picture">
+                <pic:pic xmlns:pic="http://schemas.openxmlformats.org/drawingml/2006/picture">
+                  <pic:nvPicPr>
+                    <pic:cNvPr id="287832660" name=""/>
+                    <pic:cNvPicPr/>
+                  </pic:nvPicPr>
+                  <pic:blipFill>
+                    <a:blip r:embed="rId9"/>
+                    <a:stretch>
+                      <a:fillRect/>
+                    </a:stretch>
+                  </pic:blipFill>
+                  <pic:spPr>
+                    <a:xfrm>
+                      <a:off x="0" y="0"/>
+                      <a:ext cx="3239645" cy="1822256"/>
+                    </a:xfrm>
+                    <a:prstGeom prst="rect">
+                      <a:avLst/>
+                    </a:prstGeom>
+                  </pic:spPr>
+                </pic:pic>
+              </a:graphicData>
+            </a:graphic>
+          </wp:inline>
+        </w:drawing>
+      </w:r>
+    </w:p>
+    <w:p>
+      <w:pPr>
+        <w:tabs>
+          <w:tab w:val="left" w:pos="2390"/>
+        </w:tabs>
+      </w:pPr>
+    </w:p>
+    <w:p>
+      <w:pPr>
+        <w:tabs>
+          <w:tab w:val="left" w:pos="2390"/>
+        </w:tabs>
+      </w:pPr>
+    </w:p>
+    <w:p>
+      <w:pPr>
+        <w:tabs>
+          <w:tab w:val="left" w:pos="2390"/>
+        </w:tabs>
+      </w:pPr>
+      <w:r>
+        <w:lastRenderedPageBreak/>
+        <w:t xml:space="preserve">Power shell </w:t>
+      </w:r>
+      <w:proofErr w:type="gramStart"/>
+      <w:r>
+        <w:t>command :</w:t>
+      </w:r>
+      <w:proofErr w:type="gramEnd"/>
+    </w:p>
+    <w:p>
+      <w:pPr>
+        <w:tabs>
+          <w:tab w:val="left" w:pos="2390"/>
+        </w:tabs>
+      </w:pPr>
+    </w:p>
+    <w:p>
+      <w:pPr>
+        <w:tabs>
+          <w:tab w:val="left" w:pos="2390"/>
+        </w:tabs>
+      </w:pPr>
+      <w:r>
+        <w:t xml:space="preserve">Az ad </w:t>
+      </w:r>
+      <w:proofErr w:type="spellStart"/>
+      <w:r>
+        <w:t>sp</w:t>
+      </w:r>
+      <w:proofErr w:type="spellEnd"/>
+      <w:r>
+        <w:t xml:space="preserve"> create-for-</w:t>
+      </w:r>
+      <w:proofErr w:type="spellStart"/>
+      <w:r>
+        <w:t>rbac</w:t>
+      </w:r>
+      <w:proofErr w:type="spellEnd"/>
+      <w:r>
+        <w:t xml:space="preserve"> -n </w:t>
+      </w:r>
+      <w:proofErr w:type="spellStart"/>
+      <w:r>
+        <w:t>azuredevopssp</w:t>
+      </w:r>
+      <w:proofErr w:type="spellEnd"/>
+      <w:r>
+        <w:t xml:space="preserve"> </w:t>
+      </w:r>
+    </w:p>
+    <w:p>
+      <w:pPr>
+        <w:tabs>
+          <w:tab w:val="left" w:pos="2390"/>
+        </w:tabs>
+      </w:pPr>
+      <w:r>
+        <w:t xml:space="preserve">This will create and getting </w:t>
+      </w:r>
+    </w:p>
+    <w:p>
+      <w:pPr>
+        <w:tabs>
+          <w:tab w:val="left" w:pos="2390"/>
+        </w:tabs>
+      </w:pPr>
+      <w:r>
+        <w:rPr>
+          <w:noProof/>
+        </w:rPr>
+        <w:drawing>
+          <wp:inline distT="0" distB="0" distL="0" distR="0" wp14:anchorId="47A70DA9" wp14:editId="6EC3F045">
+            <wp:extent cx="5334000" cy="800100"/>
+            <wp:effectExtent l="0" t="0" r="0" b="0"/>
+            <wp:docPr id="597071219" name="Picture 1"/>
+            <wp:cNvGraphicFramePr>
+              <a:graphicFrameLocks xmlns:a="http://schemas.openxmlformats.org/drawingml/2006/main" noChangeAspect="1"/>
+            </wp:cNvGraphicFramePr>
+            <a:graphic xmlns:a="http://schemas.openxmlformats.org/drawingml/2006/main">
+              <a:graphicData uri="http://schemas.openxmlformats.org/drawingml/2006/picture">
+                <pic:pic xmlns:pic="http://schemas.openxmlformats.org/drawingml/2006/picture">
+                  <pic:nvPicPr>
+                    <pic:cNvPr id="597071219" name=""/>
+                    <pic:cNvPicPr/>
+                  </pic:nvPicPr>
+                  <pic:blipFill>
+                    <a:blip r:embed="rId10"/>
+                    <a:stretch>
+                      <a:fillRect/>
+                    </a:stretch>
+                  </pic:blipFill>
+                  <pic:spPr>
+                    <a:xfrm>
+                      <a:off x="0" y="0"/>
+                      <a:ext cx="5334000" cy="800100"/>
+                    </a:xfrm>
+                    <a:prstGeom prst="rect">
+                      <a:avLst/>
+                    </a:prstGeom>
+                  </pic:spPr>
+                </pic:pic>
+              </a:graphicData>
+            </a:graphic>
+          </wp:inline>
+        </w:drawing>
+      </w:r>
+    </w:p>
+    <w:p>
+      <w:pPr>
+        <w:tabs>
+          <w:tab w:val="left" w:pos="2390"/>
+        </w:tabs>
+      </w:pPr>
+    </w:p>
+    <w:p>
+      <w:pPr>
+        <w:tabs>
+          <w:tab w:val="left" w:pos="2390"/>
+        </w:tabs>
+      </w:pPr>
+      <w:r>
+        <w:t xml:space="preserve">Where can stored </w:t>
+      </w:r>
+      <w:proofErr w:type="gramStart"/>
+      <w:r>
+        <w:t>this values</w:t>
+      </w:r>
+      <w:proofErr w:type="gramEnd"/>
+      <w:r>
+        <w:t xml:space="preserve"> in </w:t>
+      </w:r>
+    </w:p>
+    <w:p>
+      <w:pPr>
+        <w:tabs>
+          <w:tab w:val="left" w:pos="2390"/>
+        </w:tabs>
+      </w:pPr>
+    </w:p>
+    <w:p>
+      <w:pPr>
+        <w:tabs>
+          <w:tab w:val="left" w:pos="2390"/>
+        </w:tabs>
+      </w:pPr>
+      <w:r>
+        <w:rPr>
+          <w:noProof/>
+        </w:rPr>
+        <w:drawing>
+          <wp:inline distT="0" distB="0" distL="0" distR="0" wp14:anchorId="0D32623D" wp14:editId="64AAC7C8">
+            <wp:extent cx="5731510" cy="2707005"/>
+            <wp:effectExtent l="0" t="0" r="2540" b="0"/>
+            <wp:docPr id="1458386186" name="Picture 1"/>
+            <wp:cNvGraphicFramePr>
+              <a:graphicFrameLocks xmlns:a="http://schemas.openxmlformats.org/drawingml/2006/main" noChangeAspect="1"/>
+            </wp:cNvGraphicFramePr>
+            <a:graphic xmlns:a="http://schemas.openxmlformats.org/drawingml/2006/main">
+              <a:graphicData uri="http://schemas.openxmlformats.org/drawingml/2006/picture">
+                <pic:pic xmlns:pic="http://schemas.openxmlformats.org/drawingml/2006/picture">
+                  <pic:nvPicPr>
+                    <pic:cNvPr id="1458386186" name=""/>
+                    <pic:cNvPicPr/>
+                  </pic:nvPicPr>
+                  <pic:blipFill>
+                    <a:blip r:embed="rId11"/>
+                    <a:stretch>
+                      <a:fillRect/>
+                    </a:stretch>
+                  </pic:blipFill>
+                  <pic:spPr>
+                    <a:xfrm>
+                      <a:off x="0" y="0"/>
+                      <a:ext cx="5731510" cy="2707005"/>
+                    </a:xfrm>
+                    <a:prstGeom prst="rect">
+                      <a:avLst/>
+                    </a:prstGeom>
+                  </pic:spPr>
+                </pic:pic>
+              </a:graphicData>
+            </a:graphic>
+          </wp:inline>
+        </w:drawing>
+      </w:r>
+    </w:p>
+    <w:p>
+      <w:pPr>
+        <w:tabs>
+          <w:tab w:val="left" w:pos="2390"/>
+        </w:tabs>
+      </w:pPr>
+    </w:p>
+    <w:p>
+      <w:pPr>
+        <w:tabs>
+          <w:tab w:val="left" w:pos="2390"/>
+        </w:tabs>
+      </w:pPr>
+    </w:p>
+    <w:p>
+      <w:pPr>
+        <w:tabs>
+          <w:tab w:val="left" w:pos="2390"/>
+        </w:tabs>
+      </w:pPr>
+      <w:r>
+        <w:rPr>
+          <w:noProof/>
+        </w:rPr>
+        <w:lastRenderedPageBreak/>
+        <w:drawing>
+          <wp:inline distT="0" distB="0" distL="0" distR="0" wp14:anchorId="2E92028C" wp14:editId="535499DF">
+            <wp:extent cx="5731510" cy="2729230"/>
+            <wp:effectExtent l="0" t="0" r="2540" b="0"/>
+            <wp:docPr id="879154340" name="Picture 1"/>
+            <wp:cNvGraphicFramePr>
+              <a:graphicFrameLocks xmlns:a="http://schemas.openxmlformats.org/drawingml/2006/main" noChangeAspect="1"/>
+            </wp:cNvGraphicFramePr>
+            <a:graphic xmlns:a="http://schemas.openxmlformats.org/drawingml/2006/main">
+              <a:graphicData uri="http://schemas.openxmlformats.org/drawingml/2006/picture">
+                <pic:pic xmlns:pic="http://schemas.openxmlformats.org/drawingml/2006/picture">
+                  <pic:nvPicPr>
+                    <pic:cNvPr id="879154340" name=""/>
+                    <pic:cNvPicPr/>
+                  </pic:nvPicPr>
+                  <pic:blipFill>
+                    <a:blip r:embed="rId12"/>
+                    <a:stretch>
+                      <a:fillRect/>
+                    </a:stretch>
+                  </pic:blipFill>
+                  <pic:spPr>
+                    <a:xfrm>
+                      <a:off x="0" y="0"/>
+                      <a:ext cx="5731510" cy="2729230"/>
+                    </a:xfrm>
+                    <a:prstGeom prst="rect">
+                      <a:avLst/>
+                    </a:prstGeom>
+                  </pic:spPr>
+                </pic:pic>
+              </a:graphicData>
+            </a:graphic>
+          </wp:inline>
+        </w:drawing>
+      </w:r>
+    </w:p>
+    <w:p>
+      <w:pPr>
+        <w:tabs>
+          <w:tab w:val="left" w:pos="2390"/>
+        </w:tabs>
+      </w:pPr>
+    </w:p>
+    <w:p>
+      <w:pPr>
+        <w:tabs>
+          <w:tab w:val="left" w:pos="2390"/>
+        </w:tabs>
+      </w:pPr>
+      <w:r>
+        <w:t>Just add then infra creation done.</w:t>
+      </w:r>
+    </w:p>
+    <w:p>
+      <w:pPr>
+        <w:tabs>
+          <w:tab w:val="left" w:pos="2390"/>
+        </w:tabs>
+      </w:pPr>
+    </w:p>
+    <w:p>
+      <w:pPr>
+        <w:tabs>
+          <w:tab w:val="left" w:pos="2390"/>
+        </w:tabs>
+      </w:pPr>
+    </w:p>
+    <w:p>
+      <w:pPr>
+        <w:tabs>
+          <w:tab w:val="left" w:pos="2390"/>
+        </w:tabs>
+      </w:pPr>
+    </w:p>
+    <w:p>
+      <w:pPr>
+        <w:tabs>
+          <w:tab w:val="left" w:pos="2390"/>
+        </w:tabs>
+      </w:pPr>
+    </w:p>
+    <w:p>
+      <w:pPr>
+        <w:tabs>
+          <w:tab w:val="left" w:pos="2390"/>
+        </w:tabs>
+      </w:pPr>
+    </w:p>
+    <w:p>
+      <w:pPr>
+        <w:tabs>
+          <w:tab w:val="left" w:pos="2390"/>
+        </w:tabs>
+      </w:pPr>
+    </w:p>
+    <w:p>
+      <w:pPr>
+        <w:tabs>
+          <w:tab w:val="left" w:pos="2390"/>
+        </w:tabs>
+      </w:pPr>
+      <w:r>
+        <w:t>Pipeline creation</w:t>
+      </w:r>
+    </w:p>
+    <w:p>
+      <w:pPr>
+        <w:tabs>
+          <w:tab w:val="left" w:pos="2390"/>
+        </w:tabs>
+      </w:pPr>
+      <w:r>
+        <w:rPr>
+          <w:noProof/>
+        </w:rPr>
+        <w:drawing>
+          <wp:inline distT="0" distB="0" distL="0" distR="0" wp14:anchorId="3575D6A3" wp14:editId="30A9C5B5">
+            <wp:extent cx="5727700" cy="2730500"/>
+            <wp:effectExtent l="0" t="0" r="6350" b="0"/>
+            <wp:docPr id="2120451672" name="Picture 1"/>
+            <wp:cNvGraphicFramePr>
+              <a:graphicFrameLocks xmlns:a="http://schemas.openxmlformats.org/drawingml/2006/main" noChangeAspect="1"/>
+            </wp:cNvGraphicFramePr>
+            <a:graphic xmlns:a="http://schemas.openxmlformats.org/drawingml/2006/main">
+              <a:graphicData uri="http://schemas.openxmlformats.org/drawingml/2006/picture">
+                <pic:pic xmlns:pic="http://schemas.openxmlformats.org/drawingml/2006/picture">
+                  <pic:nvPicPr>
+                    <pic:cNvPr id="0" name="Picture 1"/>
+                    <pic:cNvPicPr>
+                      <a:picLocks noChangeAspect="1" noChangeArrowheads="1"/>
+                    </pic:cNvPicPr>
+                  </pic:nvPicPr>
+                  <pic:blipFill>
+                    <a:blip r:embed="rId13">
+                      <a:extLst>
+                        <a:ext uri="{28A0092B-C50C-407E-A947-70E740481C1C}">
+                          <a14:useLocalDpi xmlns:a14="http://schemas.microsoft.com/office/drawing/2010/main" val="0"/>
+                        </a:ext>
+                      </a:extLst>
+                    </a:blip>
+                    <a:srcRect/>
+                    <a:stretch>
+                      <a:fillRect/>
+                    </a:stretch>
+                  </pic:blipFill>
+                  <pic:spPr bwMode="auto">
+                    <a:xfrm>
+                      <a:off x="0" y="0"/>
+                      <a:ext cx="5727700" cy="2730500"/>
+                    </a:xfrm>
+                    <a:prstGeom prst="rect">
+                      <a:avLst/>
+                    </a:prstGeom>
+                    <a:noFill/>
+                    <a:ln>
+                      <a:noFill/>
+                    </a:ln>
+                  </pic:spPr>
+                </pic:pic>
+              </a:graphicData>
+            </a:graphic>
+          </wp:inline>
+        </w:drawing>
+      </w:r>
+    </w:p>
+    <w:p>
+      <w:pPr>
+        <w:tabs>
+          <w:tab w:val="left" w:pos="2390"/>
+        </w:tabs>
+      </w:pPr>
+    </w:p>
+    <w:p>
+      <w:pPr>
+        <w:tabs>
+          <w:tab w:val="left" w:pos="2390"/>
+        </w:tabs>
+      </w:pPr>
+    </w:p>
+    <w:p>
+      <w:pPr>
+        <w:tabs>
+          <w:tab w:val="left" w:pos="2390"/>
+        </w:tabs>
+      </w:pPr>
+      <w:r>
+        <w:rPr>
+          <w:noProof/>
+        </w:rPr>
+        <w:lastRenderedPageBreak/>
+        <w:drawing>
+          <wp:inline distT="0" distB="0" distL="0" distR="0" wp14:anchorId="4C144689" wp14:editId="4B7EF292">
+            <wp:extent cx="5731510" cy="2894330"/>
+            <wp:effectExtent l="0" t="0" r="2540" b="1270"/>
+            <wp:docPr id="19984905" name="Picture 1"/>
+            <wp:cNvGraphicFramePr>
+              <a:graphicFrameLocks xmlns:a="http://schemas.openxmlformats.org/drawingml/2006/main" noChangeAspect="1"/>
+            </wp:cNvGraphicFramePr>
+            <a:graphic xmlns:a="http://schemas.openxmlformats.org/drawingml/2006/main">
+              <a:graphicData uri="http://schemas.openxmlformats.org/drawingml/2006/picture">
+                <pic:pic xmlns:pic="http://schemas.openxmlformats.org/drawingml/2006/picture">
+                  <pic:nvPicPr>
+                    <pic:cNvPr id="19984905" name=""/>
+                    <pic:cNvPicPr/>
+                  </pic:nvPicPr>
+                  <pic:blipFill>
+                    <a:blip r:embed="rId14"/>
+                    <a:stretch>
+                      <a:fillRect/>
+                    </a:stretch>
+                  </pic:blipFill>
+                  <pic:spPr>
+                    <a:xfrm>
+                      <a:off x="0" y="0"/>
+                      <a:ext cx="5731510" cy="2894330"/>
+                    </a:xfrm>
+                    <a:prstGeom prst="rect">
+                      <a:avLst/>
+                    </a:prstGeom>
+                  </pic:spPr>
+                </pic:pic>
+              </a:graphicData>
+            </a:graphic>
+          </wp:inline>
+        </w:drawing>
+      </w:r>
+    </w:p>
+    <w:p>
+      <w:pPr>
+        <w:tabs>
+          <w:tab w:val="left" w:pos="2390"/>
+        </w:tabs>
+      </w:pPr>
+    </w:p>
+    <w:p>
+      <w:pPr>
+        <w:tabs>
+          <w:tab w:val="left" w:pos="2390"/>
+        </w:tabs>
+      </w:pPr>
+    </w:p>
+    <w:p>
+      <w:pPr>
+        <w:tabs>
+          <w:tab w:val="left" w:pos="2390"/>
+        </w:tabs>
+      </w:pPr>
+      <w:r>
+        <w:t xml:space="preserve">Pipeline </w:t>
+      </w:r>
+      <w:r>
+        <w:t>Variable</w:t>
+      </w:r>
+      <w:r>
+        <w:t>----</w:t>
+      </w:r>
+    </w:p>
+    <w:p>
+      <w:pPr>
+        <w:tabs>
+          <w:tab w:val="left" w:pos="2390"/>
+        </w:tabs>
+      </w:pPr>
+      <w:r>
+        <w:t xml:space="preserve">Variable groups </w:t>
+      </w:r>
+    </w:p>
+    <w:p>
+      <w:pPr>
+        <w:tabs>
+          <w:tab w:val="left" w:pos="2390"/>
+        </w:tabs>
+      </w:pPr>
+    </w:p>
+    <w:p>
+      <w:pPr>
+        <w:tabs>
+          <w:tab w:val="left" w:pos="2390"/>
+        </w:tabs>
+      </w:pPr>
+      <w:r>
+        <w:rPr>
+          <w:noProof/>
+        </w:rPr>
+        <w:drawing>
+          <wp:inline distT="0" distB="0" distL="0" distR="0" wp14:anchorId="71016A45" wp14:editId="0599EE7A">
+            <wp:extent cx="5245100" cy="2625456"/>
+            <wp:effectExtent l="0" t="0" r="0" b="3810"/>
+            <wp:docPr id="1186489109" name="Picture 1"/>
+            <wp:cNvGraphicFramePr>
+              <a:graphicFrameLocks xmlns:a="http://schemas.openxmlformats.org/drawingml/2006/main" noChangeAspect="1"/>
+            </wp:cNvGraphicFramePr>
+            <a:graphic xmlns:a="http://schemas.openxmlformats.org/drawingml/2006/main">
+              <a:graphicData uri="http://schemas.openxmlformats.org/drawingml/2006/picture">
+                <pic:pic xmlns:pic="http://schemas.openxmlformats.org/drawingml/2006/picture">
+                  <pic:nvPicPr>
+                    <pic:cNvPr id="1186489109" name=""/>
+                    <pic:cNvPicPr/>
+                  </pic:nvPicPr>
+                  <pic:blipFill>
+                    <a:blip r:embed="rId15"/>
+                    <a:stretch>
+                      <a:fillRect/>
+                    </a:stretch>
+                  </pic:blipFill>
+                  <pic:spPr>
+                    <a:xfrm>
+                      <a:off x="0" y="0"/>
+                      <a:ext cx="5257890" cy="2631858"/>
+                    </a:xfrm>
+                    <a:prstGeom prst="rect">
+                      <a:avLst/>
+                    </a:prstGeom>
+                  </pic:spPr>
+                </pic:pic>
+              </a:graphicData>
+            </a:graphic>
+          </wp:inline>
+        </w:drawing>
+      </w:r>
+    </w:p>
+    <w:p>
+      <w:pPr>
+        <w:tabs>
+          <w:tab w:val="left" w:pos="2390"/>
+        </w:tabs>
+      </w:pPr>
+    </w:p>
+    <w:p>
+      <w:pPr>
+        <w:tabs>
+          <w:tab w:val="left" w:pos="2390"/>
+        </w:tabs>
+      </w:pPr>
+    </w:p>
+    <w:p>
+      <w:pPr>
+        <w:tabs>
+          <w:tab w:val="left" w:pos="2390"/>
+        </w:tabs>
+      </w:pPr>
+    </w:p>
+    <w:p>
+      <w:pPr>
+        <w:tabs>
+          <w:tab w:val="left" w:pos="2390"/>
+        </w:tabs>
+      </w:pPr>
+      <w:r>
+        <w:rPr>
+          <w:noProof/>
+        </w:rPr>
+        <w:lastRenderedPageBreak/>
+        <w:drawing>
+          <wp:inline distT="0" distB="0" distL="0" distR="0" wp14:anchorId="6348F973" wp14:editId="2708F3BC">
+            <wp:extent cx="4889500" cy="2750276"/>
+            <wp:effectExtent l="0" t="0" r="6350" b="0"/>
+            <wp:docPr id="715572657" name="Picture 1"/>
+            <wp:cNvGraphicFramePr>
+              <a:graphicFrameLocks xmlns:a="http://schemas.openxmlformats.org/drawingml/2006/main" noChangeAspect="1"/>
+            </wp:cNvGraphicFramePr>
+            <a:graphic xmlns:a="http://schemas.openxmlformats.org/drawingml/2006/main">
+              <a:graphicData uri="http://schemas.openxmlformats.org/drawingml/2006/picture">
+                <pic:pic xmlns:pic="http://schemas.openxmlformats.org/drawingml/2006/picture">
+                  <pic:nvPicPr>
+                    <pic:cNvPr id="715572657" name=""/>
+                    <pic:cNvPicPr/>
+                  </pic:nvPicPr>
+                  <pic:blipFill>
+                    <a:blip r:embed="rId16"/>
+                    <a:stretch>
+                      <a:fillRect/>
+                    </a:stretch>
+                  </pic:blipFill>
+                  <pic:spPr>
+                    <a:xfrm>
+                      <a:off x="0" y="0"/>
+                      <a:ext cx="4891824" cy="2751583"/>
+                    </a:xfrm>
+                    <a:prstGeom prst="rect">
+                      <a:avLst/>
+                    </a:prstGeom>
+                  </pic:spPr>
+                </pic:pic>
+              </a:graphicData>
+            </a:graphic>
+          </wp:inline>
+        </w:drawing>
+      </w:r>
+    </w:p>
+    <w:p>
+      <w:pPr>
+        <w:tabs>
+          <w:tab w:val="left" w:pos="2390"/>
+        </w:tabs>
+      </w:pPr>
+    </w:p>
+    <w:p>
+      <w:pPr>
+        <w:tabs>
+          <w:tab w:val="left" w:pos="2390"/>
+        </w:tabs>
+      </w:pPr>
+    </w:p>
+    <w:p>
+      <w:pPr>
+        <w:tabs>
+          <w:tab w:val="left" w:pos="2390"/>
+        </w:tabs>
+      </w:pPr>
+      <w:r>
+        <w:t>Web app deploy</w:t>
+      </w:r>
+      <w:r>
+        <w:t xml:space="preserve"> ---web app host </w:t>
+      </w:r>
+      <w:proofErr w:type="spellStart"/>
+      <w:r>
+        <w:t>url</w:t>
+      </w:r>
+      <w:proofErr w:type="spellEnd"/>
+      <w:r>
+        <w:t>--</w:t>
+      </w:r>
+    </w:p>
+    <w:p>
+      <w:pPr>
+        <w:tabs>
+          <w:tab w:val="left" w:pos="2390"/>
+        </w:tabs>
+      </w:pPr>
+      <w:proofErr w:type="spellStart"/>
+      <w:r>
+        <w:t>Mysql</w:t>
+      </w:r>
+      <w:proofErr w:type="spellEnd"/>
+      <w:r>
+        <w:t xml:space="preserve"> server deploy then user name and password.</w:t>
+      </w:r>
+    </w:p>
+    <w:p>
+      <w:pPr>
+        <w:tabs>
+          <w:tab w:val="left" w:pos="2390"/>
+        </w:tabs>
+      </w:pPr>
+    </w:p>
+    <w:p>
+      <w:pPr>
+        <w:tabs>
+          <w:tab w:val="left" w:pos="2390"/>
+        </w:tabs>
+      </w:pPr>
+    </w:p>
+    <w:p>
+      <w:pPr>
+        <w:tabs>
+          <w:tab w:val="left" w:pos="2390"/>
+        </w:tabs>
+      </w:pPr>
+      <w:r>
+        <w:t>What is Azure key vault?</w:t>
+      </w:r>
+    </w:p>
+    <w:p>
+      <w:pPr>
+        <w:tabs>
+          <w:tab w:val="left" w:pos="2390"/>
+        </w:tabs>
+      </w:pPr>
+      <w:r>
+        <w:t>Centralized secrets</w:t>
+      </w:r>
+    </w:p>
+    <w:p>
+      <w:pPr>
+        <w:tabs>
+          <w:tab w:val="left" w:pos="2390"/>
+        </w:tabs>
+      </w:pPr>
+      <w:r>
+        <w:t xml:space="preserve">Which application need to access and policy </w:t>
+      </w:r>
+    </w:p>
+    <w:p>
+      <w:pPr>
+        <w:tabs>
+          <w:tab w:val="left" w:pos="2390"/>
+        </w:tabs>
+      </w:pPr>
+    </w:p>
+    <w:p>
+      <w:pPr>
+        <w:tabs>
+          <w:tab w:val="left" w:pos="2390"/>
+        </w:tabs>
+      </w:pPr>
+      <w:r>
+        <w:t>Key</w:t>
+      </w:r>
+    </w:p>
+    <w:p>
+      <w:pPr>
+        <w:tabs>
+          <w:tab w:val="left" w:pos="2390"/>
+        </w:tabs>
+      </w:pPr>
+      <w:r>
+        <w:t>Certificates</w:t>
+      </w:r>
+    </w:p>
+    <w:p>
+      <w:pPr>
+        <w:tabs>
+          <w:tab w:val="left" w:pos="2390"/>
+        </w:tabs>
+      </w:pPr>
+      <w:r>
+        <w:t>Secrets</w:t>
+      </w:r>
+    </w:p>
+    <w:p>
+      <w:pPr>
+        <w:tabs>
+          <w:tab w:val="left" w:pos="2390"/>
+        </w:tabs>
+      </w:pPr>
+    </w:p>
+    <w:p>
+      <w:pPr>
+        <w:tabs>
+          <w:tab w:val="left" w:pos="2390"/>
+        </w:tabs>
+      </w:pPr>
+    </w:p>
+    <w:p>
+      <w:pPr>
+        <w:tabs>
+          <w:tab w:val="left" w:pos="2390"/>
+        </w:tabs>
+      </w:pPr>
+      <w:r>
+        <w:t>Soft- delete</w:t>
+      </w:r>
+    </w:p>
+    <w:p>
+      <w:pPr>
+        <w:tabs>
+          <w:tab w:val="left" w:pos="2390"/>
+        </w:tabs>
+      </w:pPr>
+    </w:p>
+    <w:p>
+      <w:pPr>
+        <w:tabs>
+          <w:tab w:val="left" w:pos="2390"/>
+        </w:tabs>
+      </w:pPr>
+    </w:p>
+    <w:p>
+      <w:pPr>
+        <w:tabs>
+          <w:tab w:val="left" w:pos="2390"/>
+        </w:tabs>
+      </w:pPr>
+      <w:r>
+        <w:t xml:space="preserve">If key vault want see and access </w:t>
+      </w:r>
+      <w:proofErr w:type="spellStart"/>
+      <w:r>
+        <w:t>rbac</w:t>
+      </w:r>
+      <w:proofErr w:type="spellEnd"/>
+    </w:p>
+    <w:p>
+      <w:pPr>
+        <w:tabs>
+          <w:tab w:val="left" w:pos="2390"/>
+        </w:tabs>
+      </w:pPr>
+      <w:r>
+        <w:t>Add policy ---</w:t>
+      </w:r>
+    </w:p>
+    <w:p>
+      <w:pPr>
+        <w:tabs>
+          <w:tab w:val="left" w:pos="2390"/>
+        </w:tabs>
+      </w:pPr>
+      <w:r>
+        <w:rPr>
+          <w:noProof/>
+        </w:rPr>
+        <w:lastRenderedPageBreak/>
+        <w:drawing>
+          <wp:inline distT="0" distB="0" distL="0" distR="0" wp14:anchorId="73C3F653" wp14:editId="52A12303">
+            <wp:extent cx="5731510" cy="2314575"/>
+            <wp:effectExtent l="0" t="0" r="2540" b="9525"/>
+            <wp:docPr id="1279662215" name="Picture 1"/>
+            <wp:cNvGraphicFramePr>
+              <a:graphicFrameLocks xmlns:a="http://schemas.openxmlformats.org/drawingml/2006/main" noChangeAspect="1"/>
+            </wp:cNvGraphicFramePr>
+            <a:graphic xmlns:a="http://schemas.openxmlformats.org/drawingml/2006/main">
+              <a:graphicData uri="http://schemas.openxmlformats.org/drawingml/2006/picture">
+                <pic:pic xmlns:pic="http://schemas.openxmlformats.org/drawingml/2006/picture">
+                  <pic:nvPicPr>
+                    <pic:cNvPr id="1279662215" name=""/>
+                    <pic:cNvPicPr/>
+                  </pic:nvPicPr>
+                  <pic:blipFill>
+                    <a:blip r:embed="rId17"/>
+                    <a:stretch>
+                      <a:fillRect/>
+                    </a:stretch>
+                  </pic:blipFill>
+                  <pic:spPr>
+                    <a:xfrm>
+                      <a:off x="0" y="0"/>
+                      <a:ext cx="5731510" cy="2314575"/>
+                    </a:xfrm>
+                    <a:prstGeom prst="rect">
+                      <a:avLst/>
+                    </a:prstGeom>
+                  </pic:spPr>
+                </pic:pic>
+              </a:graphicData>
+            </a:graphic>
+          </wp:inline>
+        </w:drawing>
+      </w:r>
+    </w:p>
+    <w:p>
+      <w:pPr>
+        <w:tabs>
+          <w:tab w:val="left" w:pos="2390"/>
+        </w:tabs>
+      </w:pPr>
+    </w:p>
+    <w:p>
+      <w:pPr>
+        <w:tabs>
+          <w:tab w:val="left" w:pos="2390"/>
+        </w:tabs>
+      </w:pPr>
+    </w:p>
+    <w:p>
+      <w:pPr>
+        <w:tabs>
+          <w:tab w:val="left" w:pos="2390"/>
+        </w:tabs>
+      </w:pPr>
+      <w:r>
+        <w:t>Setting</w:t>
+      </w:r>
+    </w:p>
+    <w:p>
+      <w:pPr>
+        <w:tabs>
+          <w:tab w:val="left" w:pos="2390"/>
+        </w:tabs>
+      </w:pPr>
+      <w:r>
+        <w:t xml:space="preserve">Key if connect to </w:t>
+      </w:r>
+      <w:proofErr w:type="spellStart"/>
+      <w:r>
+        <w:t>Linxu</w:t>
+      </w:r>
+      <w:proofErr w:type="spellEnd"/>
+      <w:r>
+        <w:t xml:space="preserve"> machine---will use key</w:t>
+      </w:r>
+    </w:p>
+    <w:p>
+      <w:pPr>
+        <w:tabs>
+          <w:tab w:val="left" w:pos="2390"/>
+        </w:tabs>
+      </w:pPr>
+      <w:r>
+        <w:t>Secret –just create secret like password.</w:t>
+      </w:r>
+      <w:r>
+        <w:t xml:space="preserve">  GENERATED URI</w:t>
+      </w:r>
+    </w:p>
+    <w:p>
+      <w:pPr>
+        <w:tabs>
+          <w:tab w:val="left" w:pos="2390"/>
+        </w:tabs>
+      </w:pPr>
+    </w:p>
+    <w:p>
+      <w:pPr>
+        <w:tabs>
+          <w:tab w:val="left" w:pos="2390"/>
+        </w:tabs>
+      </w:pPr>
+      <w:r>
+        <w:t>Access policy</w:t>
+      </w:r>
+      <w:r>
+        <w:t xml:space="preserve"> give one user </w:t>
+      </w:r>
+    </w:p>
+    <w:p>
+      <w:pPr>
+        <w:tabs>
+          <w:tab w:val="left" w:pos="2390"/>
+        </w:tabs>
+      </w:pPr>
+    </w:p>
+    <w:p>
+      <w:pPr>
+        <w:tabs>
+          <w:tab w:val="left" w:pos="2390"/>
+        </w:tabs>
+      </w:pPr>
+      <w:r>
+        <w:t>But we want give machine</w:t>
+      </w:r>
+    </w:p>
+    <w:p>
+      <w:pPr>
+        <w:tabs>
+          <w:tab w:val="left" w:pos="2390"/>
+        </w:tabs>
+      </w:pPr>
+    </w:p>
+    <w:p>
+      <w:pPr>
+        <w:tabs>
+          <w:tab w:val="left" w:pos="2390"/>
+        </w:tabs>
+      </w:pPr>
+    </w:p>
+    <w:p>
+      <w:pPr>
+        <w:tabs>
+          <w:tab w:val="left" w:pos="2390"/>
+        </w:tabs>
+      </w:pPr>
+    </w:p>
+    <w:p>
+      <w:pPr>
+        <w:tabs>
+          <w:tab w:val="left" w:pos="2390"/>
+        </w:tabs>
+      </w:pPr>
+      <w:r>
+        <w:t xml:space="preserve"> </w:t>
+      </w:r>
     </w:p>
     <w:p>
       <w:pPr>

</xml_diff>